<commit_message>
pushed pdf to folder
</commit_message>
<xml_diff>
--- a/Week-12-Project/LMS/Assignment/Instructions/Week-12-Final-Project.docx
+++ b/Week-12-Project/LMS/Assignment/Instructions/Week-12-Final-Project.docx
@@ -15,14 +15,58 @@
         </w:rPr>
         <w:t>URL to GitHub Repository:</w:t>
       </w:r>
-    </w:p>
-    <w:p>
-      <w:pPr>
-        <w:rPr>
-          <w:b/>
-          <w:szCs w:val="24"/>
-        </w:rPr>
-      </w:pPr>
+      <w:r>
+        <w:rPr>
+          <w:b/>
+          <w:szCs w:val="24"/>
+        </w:rPr>
+        <w:t xml:space="preserve"> </w:t>
+      </w:r>
+      <w:hyperlink r:id="rId7" w:history="1">
+        <w:proofErr w:type="spellStart"/>
+        <w:r>
+          <w:rPr>
+            <w:rStyle w:val="Hyperlink"/>
+            <w:b/>
+            <w:szCs w:val="24"/>
+          </w:rPr>
+          <w:t>gitHub</w:t>
+        </w:r>
+        <w:proofErr w:type="spellEnd"/>
+        <w:r>
+          <w:rPr>
+            <w:rStyle w:val="Hyperlink"/>
+            <w:b/>
+            <w:szCs w:val="24"/>
+          </w:rPr>
+          <w:t xml:space="preserve"> Repository</w:t>
+        </w:r>
+      </w:hyperlink>
+    </w:p>
+    <w:p>
+      <w:pPr>
+        <w:rPr>
+          <w:b/>
+          <w:szCs w:val="24"/>
+        </w:rPr>
+      </w:pPr>
+      <w:r>
+        <w:rPr>
+          <w:b/>
+          <w:szCs w:val="24"/>
+        </w:rPr>
+        <w:t xml:space="preserve">Navigate to: </w:t>
+      </w:r>
+      <w:hyperlink r:id="rId8" w:history="1">
+        <w:r>
+          <w:rPr>
+            <w:rStyle w:val="Hyperlink"/>
+            <w:b/>
+            <w:szCs w:val="24"/>
+          </w:rPr>
+          <w:t>Project Week 12</w:t>
+        </w:r>
+      </w:hyperlink>
     </w:p>
     <w:p>
       <w:pPr>
@@ -38,6 +82,23 @@
         </w:rPr>
         <w:t>URL to Your Coding Assignment Video:</w:t>
       </w:r>
+      <w:r>
+        <w:rPr>
+          <w:b/>
+          <w:szCs w:val="24"/>
+        </w:rPr>
+        <w:t xml:space="preserve"> </w:t>
+      </w:r>
+      <w:hyperlink r:id="rId9" w:history="1">
+        <w:r>
+          <w:rPr>
+            <w:rStyle w:val="Hyperlink"/>
+            <w:b/>
+            <w:szCs w:val="24"/>
+          </w:rPr>
+          <w:t>Assignment Video</w:t>
+        </w:r>
+      </w:hyperlink>
       <w:r>
         <w:rPr>
           <w:b/>
@@ -481,7 +542,7 @@
           <w:szCs w:val="24"/>
         </w:rPr>
       </w:pPr>
-      <w:hyperlink r:id="rId7" w:history="1">
+      <w:hyperlink r:id="rId10" w:history="1">
         <w:proofErr w:type="spellStart"/>
         <w:r>
           <w:rPr>
@@ -505,7 +566,7 @@
         <w:br/>
         <w:t xml:space="preserve">Get more tips on </w:t>
       </w:r>
-      <w:hyperlink r:id="rId8" w:history="1">
+      <w:hyperlink r:id="rId11" w:history="1">
         <w:r>
           <w:rPr>
             <w:rStyle w:val="Hyperlink"/>
@@ -805,8 +866,8 @@
       </w:pPr>
     </w:p>
     <w:sectPr>
-      <w:headerReference w:type="default" r:id="rId9"/>
-      <w:footerReference w:type="default" r:id="rId10"/>
+      <w:headerReference w:type="default" r:id="rId12"/>
+      <w:footerReference w:type="default" r:id="rId13"/>
       <w:pgSz w:w="12240" w:h="15840"/>
       <w:pgMar w:top="1440" w:right="1440" w:bottom="1440" w:left="1440" w:header="720" w:footer="720" w:gutter="0"/>
       <w:cols w:space="720"/>
@@ -1016,8 +1077,6 @@
     </w:r>
     <w:r>
       <w:br/>
-    </w:r>
-    <w:r>
       <w:t>Week 12: Final Project</w:t>
     </w:r>
   </w:p>

</xml_diff>